<commit_message>
planejamento e refatoramento utils
</commit_message>
<xml_diff>
--- a/docs/Projeto Francisco.docx
+++ b/docs/Projeto Francisco.docx
@@ -272,120 +272,6 @@
     <w:p>
       <w:pPr>
         <w:rPr>
-          <w:sz w:val="24"/>
-          <w:szCs w:val="24"/>
-        </w:rPr>
-      </w:pPr>
-      <w:r>
-        <w:rPr>
-          <w:rFonts w:ascii="Segoe UI" w:hAnsi="Segoe UI" w:cs="Segoe UI"/>
-          <w:color w:val="D1D5DB"/>
-          <w:shd w:val="clear" w:color="auto" w:fill="444654"/>
-        </w:rPr>
-        <w:t>O código utiliza o algoritmo de criptografia AES (</w:t>
-      </w:r>
-      <w:proofErr w:type="spellStart"/>
-      <w:r>
-        <w:rPr>
-          <w:rFonts w:ascii="Segoe UI" w:hAnsi="Segoe UI" w:cs="Segoe UI"/>
-          <w:color w:val="D1D5DB"/>
-          <w:shd w:val="clear" w:color="auto" w:fill="444654"/>
-        </w:rPr>
-        <w:t>Advanced</w:t>
-      </w:r>
-      <w:proofErr w:type="spellEnd"/>
-      <w:r>
-        <w:rPr>
-          <w:rFonts w:ascii="Segoe UI" w:hAnsi="Segoe UI" w:cs="Segoe UI"/>
-          <w:color w:val="D1D5DB"/>
-          <w:shd w:val="clear" w:color="auto" w:fill="444654"/>
-        </w:rPr>
-        <w:t xml:space="preserve"> </w:t>
-      </w:r>
-      <w:proofErr w:type="spellStart"/>
-      <w:r>
-        <w:rPr>
-          <w:rFonts w:ascii="Segoe UI" w:hAnsi="Segoe UI" w:cs="Segoe UI"/>
-          <w:color w:val="D1D5DB"/>
-          <w:shd w:val="clear" w:color="auto" w:fill="444654"/>
-        </w:rPr>
-        <w:t>Encryption</w:t>
-      </w:r>
-      <w:proofErr w:type="spellEnd"/>
-      <w:r>
-        <w:rPr>
-          <w:rFonts w:ascii="Segoe UI" w:hAnsi="Segoe UI" w:cs="Segoe UI"/>
-          <w:color w:val="D1D5DB"/>
-          <w:shd w:val="clear" w:color="auto" w:fill="444654"/>
-        </w:rPr>
-        <w:t xml:space="preserve"> Standard) para proteger informações confidenciais, como senhas. AES é um algoritmo de criptografia simétrica amplamente respeitado e seguro, que é eficaz na proteção de dados em trânsito, como durante a comunicação segura entre um cliente e um servidor. No entanto, é importante observar que o AES não é a escolha recomendada para armazenar senhas com segurança. Para esse fim, é mais aconselhável usar funções de </w:t>
-      </w:r>
-      <w:proofErr w:type="spellStart"/>
-      <w:r>
-        <w:rPr>
-          <w:rFonts w:ascii="Segoe UI" w:hAnsi="Segoe UI" w:cs="Segoe UI"/>
-          <w:color w:val="D1D5DB"/>
-          <w:shd w:val="clear" w:color="auto" w:fill="444654"/>
-        </w:rPr>
-        <w:t>hash</w:t>
-      </w:r>
-      <w:proofErr w:type="spellEnd"/>
-      <w:r>
-        <w:rPr>
-          <w:rFonts w:ascii="Segoe UI" w:hAnsi="Segoe UI" w:cs="Segoe UI"/>
-          <w:color w:val="D1D5DB"/>
-          <w:shd w:val="clear" w:color="auto" w:fill="444654"/>
-        </w:rPr>
-        <w:t xml:space="preserve"> criptográfico, como </w:t>
-      </w:r>
-      <w:proofErr w:type="spellStart"/>
-      <w:r>
-        <w:rPr>
-          <w:rFonts w:ascii="Segoe UI" w:hAnsi="Segoe UI" w:cs="Segoe UI"/>
-          <w:color w:val="D1D5DB"/>
-          <w:shd w:val="clear" w:color="auto" w:fill="444654"/>
-        </w:rPr>
-        <w:t>bcrypt</w:t>
-      </w:r>
-      <w:proofErr w:type="spellEnd"/>
-      <w:r>
-        <w:rPr>
-          <w:rFonts w:ascii="Segoe UI" w:hAnsi="Segoe UI" w:cs="Segoe UI"/>
-          <w:color w:val="D1D5DB"/>
-          <w:shd w:val="clear" w:color="auto" w:fill="444654"/>
-        </w:rPr>
-        <w:t xml:space="preserve">, </w:t>
-      </w:r>
-      <w:proofErr w:type="spellStart"/>
-      <w:r>
-        <w:rPr>
-          <w:rFonts w:ascii="Segoe UI" w:hAnsi="Segoe UI" w:cs="Segoe UI"/>
-          <w:color w:val="D1D5DB"/>
-          <w:shd w:val="clear" w:color="auto" w:fill="444654"/>
-        </w:rPr>
-        <w:t>scrypt</w:t>
-      </w:r>
-      <w:proofErr w:type="spellEnd"/>
-      <w:r>
-        <w:rPr>
-          <w:rFonts w:ascii="Segoe UI" w:hAnsi="Segoe UI" w:cs="Segoe UI"/>
-          <w:color w:val="D1D5DB"/>
-          <w:shd w:val="clear" w:color="auto" w:fill="444654"/>
-        </w:rPr>
-        <w:t xml:space="preserve"> ou argon2, que são projetadas especificamente para proteger e armazenar senhas de forma segura, resistindo a ataques de força bruta e garantindo que as senhas permaneçam confidenciais.</w:t>
-      </w:r>
-    </w:p>
-    <w:p>
-      <w:pPr>
-        <w:rPr>
-          <w:sz w:val="24"/>
-          <w:szCs w:val="24"/>
-        </w:rPr>
-      </w:pPr>
-    </w:p>
-    <w:p>
-      <w:pPr>
-        <w:rPr>
           <w:b/>
           <w:bCs/>
           <w:sz w:val="24"/>
@@ -623,32 +509,32 @@
           <w:sz w:val="24"/>
           <w:szCs w:val="24"/>
         </w:rPr>
+        <w:t>1.3</w:t>
+      </w:r>
+      <w:r>
+        <w:rPr>
+          <w:b/>
+          <w:bCs/>
+          <w:sz w:val="24"/>
+          <w:szCs w:val="24"/>
+        </w:rPr>
+        <w:t>. Diagrama do serviço</w:t>
+      </w:r>
+    </w:p>
+    <w:p>
+      <w:pPr>
+        <w:rPr>
+          <w:b/>
+          <w:bCs/>
+          <w:sz w:val="24"/>
+          <w:szCs w:val="24"/>
+        </w:rPr>
+      </w:pPr>
+      <w:r>
+        <w:rPr>
+          <w:noProof/>
+        </w:rPr>
         <w:lastRenderedPageBreak/>
-        <w:t>1.3</w:t>
-      </w:r>
-      <w:r>
-        <w:rPr>
-          <w:b/>
-          <w:bCs/>
-          <w:sz w:val="24"/>
-          <w:szCs w:val="24"/>
-        </w:rPr>
-        <w:t>. Diagrama do serviço</w:t>
-      </w:r>
-    </w:p>
-    <w:p>
-      <w:pPr>
-        <w:rPr>
-          <w:b/>
-          <w:bCs/>
-          <w:sz w:val="24"/>
-          <w:szCs w:val="24"/>
-        </w:rPr>
-      </w:pPr>
-      <w:r>
-        <w:rPr>
-          <w:noProof/>
-        </w:rPr>
         <w:drawing>
           <wp:inline distT="0" distB="0" distL="0" distR="0" wp14:anchorId="36F62912" wp14:editId="47728652">
             <wp:extent cx="5400040" cy="3218180"/>
@@ -1447,6 +1333,7 @@
           <w:sz w:val="24"/>
           <w:szCs w:val="24"/>
         </w:rPr>
+        <w:lastRenderedPageBreak/>
         <w:t>Se</w:t>
       </w:r>
       <w:r>
@@ -2117,21 +2004,7 @@
         <w:rPr>
           <w:lang w:val="en-US"/>
         </w:rPr>
-        <w:t xml:space="preserve">, Angular </w:t>
-      </w:r>
-      <w:proofErr w:type="spellStart"/>
-      <w:r>
-        <w:rPr>
-          <w:lang w:val="en-US"/>
-        </w:rPr>
-        <w:t>ou</w:t>
-      </w:r>
-      <w:proofErr w:type="spellEnd"/>
-      <w:r>
-        <w:rPr>
-          <w:lang w:val="en-US"/>
-        </w:rPr>
-        <w:t xml:space="preserve"> Vue.js.</w:t>
+        <w:t>, Angular ou Vue.js.</w:t>
       </w:r>
     </w:p>
     <w:p>
@@ -2182,40 +2055,41 @@
         <w:rPr>
           <w:lang w:val="en-US"/>
         </w:rPr>
-        <w:t xml:space="preserve">, Ruby, Java, </w:t>
-      </w:r>
-      <w:proofErr w:type="spellStart"/>
-      <w:r>
-        <w:rPr>
-          <w:lang w:val="en-US"/>
-        </w:rPr>
-        <w:t>ou</w:t>
-      </w:r>
-      <w:proofErr w:type="spellEnd"/>
-      <w:r>
-        <w:rPr>
-          <w:lang w:val="en-US"/>
-        </w:rPr>
-        <w:t xml:space="preserve"> C#. </w:t>
-      </w:r>
-      <w:r>
-        <w:t xml:space="preserve">Para o desenvolvimento rápido, considerar o uso de frameworks como Django (Python), Express (Node.js), Ruby </w:t>
-      </w:r>
-      <w:proofErr w:type="spellStart"/>
-      <w:r>
-        <w:t>on</w:t>
-      </w:r>
-      <w:proofErr w:type="spellEnd"/>
-      <w:r>
+        <w:t xml:space="preserve">, Ruby, Java, ou C#. </w:t>
+      </w:r>
+      <w:r>
+        <w:t>Para o desenvolvimento rápido, considerar o uso de frameworks como Django (Python), Express (Node.js), Ruby on Rails (Ruby), Spring (Java), ou ASP.NET (C#).</w:t>
+      </w:r>
+    </w:p>
+    <w:p>
+      <w:r>
+        <w:t xml:space="preserve">    </w:t>
+      </w:r>
+      <w:r>
+        <w:rPr>
+          <w:b/>
+          <w:bCs/>
+        </w:rPr>
+        <w:t>Banco de Dados:</w:t>
+      </w:r>
+      <w:r>
+        <w:rPr>
+          <w:b/>
+          <w:bCs/>
+        </w:rPr>
         <w:t xml:space="preserve"> </w:t>
       </w:r>
-      <w:proofErr w:type="spellStart"/>
-      <w:r>
-        <w:t>Rails</w:t>
-      </w:r>
-      <w:proofErr w:type="spellEnd"/>
-      <w:r>
-        <w:t xml:space="preserve"> (Ruby), Spring (Java), ou ASP.NET (C#).</w:t>
+      <w:r>
+        <w:t xml:space="preserve">MySQL, </w:t>
+      </w:r>
+      <w:r>
+        <w:rPr>
+          <w:highlight w:val="yellow"/>
+        </w:rPr>
+        <w:t>PostgreSQL</w:t>
+      </w:r>
+      <w:r>
+        <w:t>, MongoDB ou SQLite.</w:t>
       </w:r>
     </w:p>
     <w:p>
@@ -2227,42 +2101,35 @@
           <w:b/>
           <w:bCs/>
         </w:rPr>
-        <w:t>Banco de Dados:</w:t>
-      </w:r>
-      <w:r>
-        <w:rPr>
-          <w:b/>
-          <w:bCs/>
-        </w:rPr>
+        <w:t>Hospedagem:</w:t>
+      </w:r>
+      <w:r>
+        <w:t xml:space="preserve"> AWS, Azure ou Google Cloud, ou provedores de hospedagem compartilhada, dependendo do seu orçamento e escala.</w:t>
+      </w:r>
+      <w:r>
         <w:t xml:space="preserve"> </w:t>
       </w:r>
       <w:r>
-        <w:t xml:space="preserve">MySQL, </w:t>
-      </w:r>
-      <w:r>
         <w:rPr>
           <w:highlight w:val="yellow"/>
         </w:rPr>
-        <w:t>PostgreSQL</w:t>
-      </w:r>
-      <w:r>
-        <w:t xml:space="preserve">, </w:t>
-      </w:r>
-      <w:proofErr w:type="spellStart"/>
-      <w:r>
-        <w:t>MongoDB</w:t>
-      </w:r>
-      <w:proofErr w:type="spellEnd"/>
-      <w:r>
-        <w:t xml:space="preserve"> ou </w:t>
-      </w:r>
-      <w:proofErr w:type="spellStart"/>
-      <w:r>
-        <w:t>SQLite</w:t>
-      </w:r>
-      <w:proofErr w:type="spellEnd"/>
-      <w:r>
-        <w:t>.</w:t>
+        <w:t>Hostinger</w:t>
+      </w:r>
+    </w:p>
+    <w:p/>
+    <w:p>
+      <w:pPr>
+        <w:rPr>
+          <w:b/>
+          <w:bCs/>
+        </w:rPr>
+      </w:pPr>
+      <w:r>
+        <w:rPr>
+          <w:b/>
+          <w:bCs/>
+        </w:rPr>
+        <w:t>Desenvolvimento Mobile:</w:t>
       </w:r>
     </w:p>
     <w:p>
@@ -2274,129 +2141,20 @@
           <w:b/>
           <w:bCs/>
         </w:rPr>
-        <w:t>Hospedagem:</w:t>
-      </w:r>
-      <w:r>
-        <w:t xml:space="preserve"> AWS, Azure ou Google Cloud, ou provedores de hospedagem compartilhada, dependendo do seu orçamento e escala.</w:t>
-      </w:r>
-      <w:r>
-        <w:t xml:space="preserve"> </w:t>
-      </w:r>
-      <w:proofErr w:type="spellStart"/>
+        <w:t>**Plataforma:**</w:t>
+      </w:r>
+      <w:r>
+        <w:t xml:space="preserve"> nativos para Android (usando Java ou Kotlin) e iOS (usando Swift) ou aplicativos multiplataforma usando frameworks como Flutter (Dart) ou </w:t>
+      </w:r>
       <w:r>
         <w:rPr>
           <w:highlight w:val="yellow"/>
         </w:rPr>
-        <w:t>Hostinger</w:t>
-      </w:r>
-      <w:proofErr w:type="spellEnd"/>
-    </w:p>
-    <w:p/>
-    <w:p>
-      <w:pPr>
-        <w:rPr>
-          <w:b/>
-          <w:bCs/>
-        </w:rPr>
-      </w:pPr>
-      <w:r>
-        <w:rPr>
-          <w:b/>
-          <w:bCs/>
-        </w:rPr>
-        <w:t>Desenvolvimento Mobile:</w:t>
-      </w:r>
-    </w:p>
-    <w:p>
-      <w:r>
-        <w:t xml:space="preserve">    </w:t>
-      </w:r>
-      <w:r>
-        <w:rPr>
-          <w:b/>
-          <w:bCs/>
-        </w:rPr>
-        <w:t>**Plataforma:**</w:t>
-      </w:r>
-      <w:r>
-        <w:t xml:space="preserve"> nativos para Android (usando Java ou </w:t>
-      </w:r>
-      <w:proofErr w:type="spellStart"/>
-      <w:r>
-        <w:t>Kotlin</w:t>
-      </w:r>
-      <w:proofErr w:type="spellEnd"/>
-      <w:r>
-        <w:t xml:space="preserve">) e iOS (usando Swift) ou aplicativos multiplataforma usando frameworks como </w:t>
-      </w:r>
-      <w:proofErr w:type="spellStart"/>
-      <w:r>
-        <w:t>Flutter</w:t>
-      </w:r>
-      <w:proofErr w:type="spellEnd"/>
-      <w:r>
-        <w:t xml:space="preserve"> (Dart) ou </w:t>
-      </w:r>
-      <w:proofErr w:type="spellStart"/>
-      <w:r>
-        <w:rPr>
-          <w:highlight w:val="yellow"/>
-        </w:rPr>
-        <w:t>React</w:t>
-      </w:r>
-      <w:proofErr w:type="spellEnd"/>
-      <w:r>
-        <w:rPr>
-          <w:highlight w:val="yellow"/>
-        </w:rPr>
-        <w:t xml:space="preserve"> </w:t>
-      </w:r>
-      <w:proofErr w:type="spellStart"/>
-      <w:r>
-        <w:rPr>
-          <w:highlight w:val="yellow"/>
-        </w:rPr>
-        <w:t>Native</w:t>
-      </w:r>
-      <w:proofErr w:type="spellEnd"/>
-      <w:r>
-        <w:rPr>
-          <w:highlight w:val="yellow"/>
-        </w:rPr>
-        <w:t xml:space="preserve"> (</w:t>
-      </w:r>
-      <w:proofErr w:type="spellStart"/>
-      <w:r>
-        <w:rPr>
-          <w:highlight w:val="yellow"/>
-        </w:rPr>
-        <w:t>JavaScript</w:t>
-      </w:r>
-      <w:proofErr w:type="spellEnd"/>
-      <w:r>
-        <w:rPr>
-          <w:highlight w:val="yellow"/>
-        </w:rPr>
-        <w:t>/</w:t>
-      </w:r>
-      <w:proofErr w:type="spellStart"/>
-      <w:r>
-        <w:rPr>
-          <w:highlight w:val="yellow"/>
-        </w:rPr>
-        <w:t>TypeScript</w:t>
-      </w:r>
-      <w:proofErr w:type="spellEnd"/>
-      <w:r>
-        <w:rPr>
-          <w:highlight w:val="yellow"/>
-        </w:rPr>
-        <w:t>).</w:t>
-      </w:r>
-    </w:p>
-    <w:p>
-      <w:r>
-        <w:lastRenderedPageBreak/>
+        <w:t>React Native (JavaScript/TypeScript).</w:t>
+      </w:r>
+    </w:p>
+    <w:p>
+      <w:r>
         <w:t xml:space="preserve">    </w:t>
       </w:r>
     </w:p>
@@ -2416,6 +2174,7 @@
           <w:sz w:val="28"/>
           <w:szCs w:val="28"/>
         </w:rPr>
+        <w:lastRenderedPageBreak/>
         <w:t>3. Funcionalidades Específicas:</w:t>
       </w:r>
     </w:p>
@@ -2614,32 +2373,71 @@
         <w:t>US$ 99 por ano</w:t>
       </w:r>
       <w:r>
-        <w:t xml:space="preserve"> nos Estados Unidos para inscrição no Apple </w:t>
-      </w:r>
-      <w:proofErr w:type="spellStart"/>
-      <w:r>
-        <w:t>Developer</w:t>
-      </w:r>
-      <w:proofErr w:type="spellEnd"/>
+        <w:t xml:space="preserve"> nos Estados Unidos para inscrição no Apple Developer Program.</w:t>
+      </w:r>
+    </w:p>
+    <w:p>
+      <w:pPr>
+        <w:rPr>
+          <w:b/>
+          <w:bCs/>
+        </w:rPr>
+      </w:pPr>
+    </w:p>
+    <w:p>
+      <w:pPr>
+        <w:rPr>
+          <w:b/>
+          <w:bCs/>
+          <w:color w:val="70AD47" w:themeColor="accent6"/>
+        </w:rPr>
+      </w:pPr>
+      <w:r>
+        <w:t>app.umbler.com</w:t>
+      </w:r>
       <w:r>
         <w:t xml:space="preserve"> </w:t>
       </w:r>
-      <w:proofErr w:type="spellStart"/>
-      <w:r>
-        <w:t>Program</w:t>
-      </w:r>
-      <w:proofErr w:type="spellEnd"/>
-      <w:r>
-        <w:t>.</w:t>
-      </w:r>
-    </w:p>
-    <w:p>
-      <w:pPr>
-        <w:rPr>
-          <w:b/>
-          <w:bCs/>
-        </w:rPr>
-      </w:pPr>
+      <w:r>
+        <w:rPr>
+          <w:b/>
+          <w:bCs/>
+        </w:rPr>
+        <w:t>Domínio</w:t>
+      </w:r>
+      <w:r>
+        <w:t xml:space="preserve">: 1 ano = </w:t>
+      </w:r>
+      <w:r>
+        <w:rPr>
+          <w:b/>
+          <w:bCs/>
+          <w:color w:val="70AD47" w:themeColor="accent6"/>
+        </w:rPr>
+        <w:t>R$63,41</w:t>
+      </w:r>
+      <w:r>
+        <w:t xml:space="preserve"> – 3 anos = </w:t>
+      </w:r>
+      <w:r>
+        <w:rPr>
+          <w:b/>
+          <w:bCs/>
+          <w:color w:val="70AD47" w:themeColor="accent6"/>
+        </w:rPr>
+        <w:t>R$190,23</w:t>
+      </w:r>
+      <w:r>
+        <w:t xml:space="preserve"> – 5 anos = </w:t>
+      </w:r>
+      <w:r>
+        <w:rPr>
+          <w:b/>
+          <w:bCs/>
+          <w:color w:val="70AD47" w:themeColor="accent6"/>
+        </w:rPr>
+        <w:t>R$317,05</w:t>
+      </w:r>
     </w:p>
     <w:p>
       <w:pPr>
@@ -2653,80 +2451,25 @@
         <w:t>app.umbler.com</w:t>
       </w:r>
       <w:r>
+        <w:rPr>
+          <w:b/>
+          <w:bCs/>
+        </w:rPr>
+        <w:t xml:space="preserve"> Hospedagem</w:t>
+      </w:r>
+      <w:r>
+        <w:t>: 1 mês</w:t>
+      </w:r>
+      <w:r>
+        <w:t xml:space="preserve"> =</w:t>
+      </w:r>
+      <w:r>
         <w:t xml:space="preserve"> </w:t>
       </w:r>
       <w:r>
         <w:rPr>
           <w:b/>
           <w:bCs/>
-        </w:rPr>
-        <w:t>Domínio</w:t>
-      </w:r>
-      <w:r>
-        <w:t xml:space="preserve">: 1 ano = </w:t>
-      </w:r>
-      <w:r>
-        <w:rPr>
-          <w:b/>
-          <w:bCs/>
-          <w:color w:val="70AD47" w:themeColor="accent6"/>
-        </w:rPr>
-        <w:t>R$63,41</w:t>
-      </w:r>
-      <w:r>
-        <w:t xml:space="preserve"> – 3 anos = </w:t>
-      </w:r>
-      <w:r>
-        <w:rPr>
-          <w:b/>
-          <w:bCs/>
-          <w:color w:val="70AD47" w:themeColor="accent6"/>
-        </w:rPr>
-        <w:t>R$190,23</w:t>
-      </w:r>
-      <w:r>
-        <w:t xml:space="preserve"> – 5 anos = </w:t>
-      </w:r>
-      <w:r>
-        <w:rPr>
-          <w:b/>
-          <w:bCs/>
-          <w:color w:val="70AD47" w:themeColor="accent6"/>
-        </w:rPr>
-        <w:t>R$317,05</w:t>
-      </w:r>
-    </w:p>
-    <w:p>
-      <w:pPr>
-        <w:rPr>
-          <w:b/>
-          <w:bCs/>
-          <w:color w:val="70AD47" w:themeColor="accent6"/>
-        </w:rPr>
-      </w:pPr>
-      <w:r>
-        <w:t>app.umbler.com</w:t>
-      </w:r>
-      <w:r>
-        <w:rPr>
-          <w:b/>
-          <w:bCs/>
-        </w:rPr>
-        <w:t xml:space="preserve"> Hospedagem</w:t>
-      </w:r>
-      <w:r>
-        <w:t>: 1 mês</w:t>
-      </w:r>
-      <w:r>
-        <w:t xml:space="preserve"> =</w:t>
-      </w:r>
-      <w:r>
-        <w:t xml:space="preserve"> </w:t>
-      </w:r>
-      <w:r>
-        <w:rPr>
-          <w:b/>
-          <w:bCs/>
           <w:color w:val="70AD47" w:themeColor="accent6"/>
         </w:rPr>
         <w:t>R$49,00</w:t>
@@ -2798,7 +2541,6 @@
         </w:rPr>
       </w:pPr>
       <w:r>
-        <w:lastRenderedPageBreak/>
         <w:t xml:space="preserve">cloud.google.com </w:t>
       </w:r>
       <w:r>
@@ -3157,103 +2899,41 @@
           <w:sz w:val="16"/>
           <w:szCs w:val="16"/>
         </w:rPr>
-        <w:t xml:space="preserve">Um site estático é um tipo de site na web que exibe seu conteúdo de maneira fixa e inalterável para os usuários. Isso significa que o conteúdo de um site estático é </w:t>
-      </w:r>
-      <w:proofErr w:type="spellStart"/>
-      <w:r>
+        <w:t>Um site estático é um tipo de site na web que exibe seu conteúdo de maneira fixa e inalterável para os usuários. Isso significa que o conteúdo de um site estático é pré-criado durante a fase de desenvolvimento e não é atualizado dinamicamente com base em interações do usuário ou em mudanças de dados em tempo real.</w:t>
+      </w:r>
+    </w:p>
+    <w:p>
+      <w:pPr>
         <w:rPr>
           <w:color w:val="FF0000"/>
           <w:sz w:val="16"/>
           <w:szCs w:val="16"/>
         </w:rPr>
-        <w:t>pré</w:t>
-      </w:r>
-      <w:proofErr w:type="spellEnd"/>
+      </w:pPr>
       <w:r>
         <w:rPr>
           <w:color w:val="FF0000"/>
           <w:sz w:val="16"/>
           <w:szCs w:val="16"/>
         </w:rPr>
-        <w:t>-criado durante a fase de desenvolvimento e não é atualizado dinamicamente com base em interações do usuário ou em mudanças de dados em tempo real.</w:t>
-      </w:r>
-    </w:p>
-    <w:p>
-      <w:pPr>
-        <w:rPr>
+        <w:t xml:space="preserve">No entanto, você pode </w:t>
+      </w:r>
+      <w:r>
+        <w:rPr>
+          <w:b/>
+          <w:bCs/>
           <w:color w:val="FF0000"/>
           <w:sz w:val="16"/>
           <w:szCs w:val="16"/>
         </w:rPr>
-      </w:pPr>
+        <w:t>adicionar funcionalidades de back-end ao seu site Netlify usando serviços externos</w:t>
+      </w:r>
       <w:r>
         <w:rPr>
           <w:color w:val="FF0000"/>
           <w:sz w:val="16"/>
           <w:szCs w:val="16"/>
         </w:rPr>
-        <w:t xml:space="preserve">No entanto, você pode </w:t>
-      </w:r>
-      <w:r>
-        <w:rPr>
-          <w:b/>
-          <w:bCs/>
-          <w:color w:val="FF0000"/>
-          <w:sz w:val="16"/>
-          <w:szCs w:val="16"/>
-        </w:rPr>
-        <w:t xml:space="preserve">adicionar funcionalidades de </w:t>
-      </w:r>
-      <w:proofErr w:type="spellStart"/>
-      <w:r>
-        <w:rPr>
-          <w:b/>
-          <w:bCs/>
-          <w:color w:val="FF0000"/>
-          <w:sz w:val="16"/>
-          <w:szCs w:val="16"/>
-        </w:rPr>
-        <w:t>back-end</w:t>
-      </w:r>
-      <w:proofErr w:type="spellEnd"/>
-      <w:r>
-        <w:rPr>
-          <w:b/>
-          <w:bCs/>
-          <w:color w:val="FF0000"/>
-          <w:sz w:val="16"/>
-          <w:szCs w:val="16"/>
-        </w:rPr>
-        <w:t xml:space="preserve"> ao seu site </w:t>
-      </w:r>
-      <w:proofErr w:type="spellStart"/>
-      <w:r>
-        <w:rPr>
-          <w:b/>
-          <w:bCs/>
-          <w:color w:val="FF0000"/>
-          <w:sz w:val="16"/>
-          <w:szCs w:val="16"/>
-        </w:rPr>
-        <w:t>Netlify</w:t>
-      </w:r>
-      <w:proofErr w:type="spellEnd"/>
-      <w:r>
-        <w:rPr>
-          <w:b/>
-          <w:bCs/>
-          <w:color w:val="FF0000"/>
-          <w:sz w:val="16"/>
-          <w:szCs w:val="16"/>
-        </w:rPr>
-        <w:t xml:space="preserve"> usando serviços externos</w:t>
-      </w:r>
-      <w:r>
-        <w:rPr>
-          <w:color w:val="FF0000"/>
-          <w:sz w:val="16"/>
-          <w:szCs w:val="16"/>
-        </w:rPr>
         <w:t>.</w:t>
       </w:r>
     </w:p>
@@ -3331,7 +3011,6 @@
         </w:rPr>
         <w:t xml:space="preserve">--- Cloud Storage --- </w:t>
       </w:r>
-      <w:proofErr w:type="spellStart"/>
       <w:r>
         <w:rPr>
           <w:b/>
@@ -3341,7 +3020,6 @@
         </w:rPr>
         <w:t>grátis</w:t>
       </w:r>
-      <w:proofErr w:type="spellEnd"/>
       <w:r>
         <w:rPr>
           <w:b/>
@@ -3364,14 +3042,12 @@
         </w:rPr>
         <w:t xml:space="preserve"> </w:t>
       </w:r>
-      <w:proofErr w:type="spellStart"/>
       <w:r>
         <w:rPr>
           <w:lang w:val="en-US"/>
         </w:rPr>
         <w:t>armazenamento</w:t>
       </w:r>
-      <w:proofErr w:type="spellEnd"/>
       <w:r>
         <w:rPr>
           <w:b/>
@@ -3384,54 +3060,38 @@
         <w:rPr>
           <w:lang w:val="en-US"/>
         </w:rPr>
-        <w:t>5 GB - download 1 GB/</w:t>
-      </w:r>
-      <w:proofErr w:type="spellStart"/>
-      <w:r>
+        <w:t xml:space="preserve">5 GB - download 1 GB/dia - </w:t>
+      </w:r>
+    </w:p>
+    <w:p>
+      <w:pPr>
         <w:rPr>
           <w:lang w:val="en-US"/>
         </w:rPr>
-        <w:t>dia</w:t>
-      </w:r>
-      <w:proofErr w:type="spellEnd"/>
-      <w:r>
-        <w:rPr>
+      </w:pPr>
+      <w:r>
+        <w:rPr>
+          <w:b/>
+          <w:bCs/>
           <w:lang w:val="en-US"/>
         </w:rPr>
-        <w:t xml:space="preserve"> - </w:t>
-      </w:r>
-    </w:p>
-    <w:p>
-      <w:pPr>
+        <w:t>--- Cloud Functions ---</w:t>
+      </w:r>
+      <w:r>
         <w:rPr>
           <w:lang w:val="en-US"/>
         </w:rPr>
-      </w:pPr>
-      <w:r>
-        <w:rPr>
-          <w:b/>
-          <w:bCs/>
+        <w:t xml:space="preserve"> </w:t>
+      </w:r>
+      <w:r>
+        <w:rPr>
+          <w:b/>
+          <w:bCs/>
+          <w:color w:val="70AD47" w:themeColor="accent6"/>
           <w:lang w:val="en-US"/>
         </w:rPr>
-        <w:t>--- Cloud Functions ---</w:t>
-      </w:r>
-      <w:r>
-        <w:rPr>
-          <w:lang w:val="en-US"/>
-        </w:rPr>
-        <w:t xml:space="preserve"> </w:t>
-      </w:r>
-      <w:proofErr w:type="spellStart"/>
-      <w:r>
-        <w:rPr>
-          <w:b/>
-          <w:bCs/>
-          <w:color w:val="70AD47" w:themeColor="accent6"/>
-          <w:lang w:val="en-US"/>
-        </w:rPr>
         <w:t>grátis</w:t>
       </w:r>
-      <w:proofErr w:type="spellEnd"/>
     </w:p>
     <w:p>
       <w:r>
@@ -3637,11 +3297,11 @@
     </w:p>
     <w:p>
       <w:r>
-        <w:t xml:space="preserve">Lembre-se de que este é um projeto complexo e, para obter melhores resultados, é aconselhável contar com o apoio de desenvolvedores experientes em desenvolvimento web e </w:t>
+        <w:t xml:space="preserve">Lembre-se de que este é um projeto complexo e, para obter melhores resultados, é aconselhável contar com o apoio de desenvolvedores experientes em desenvolvimento web e mobile, bem como em questões legais, para garantir a conformidade com as regulamentações </w:t>
       </w:r>
       <w:r>
         <w:lastRenderedPageBreak/>
-        <w:t>mobile, bem como em questões legais, para garantir a conformidade com as regulamentações jurídicas aplicáveis. Além disso, consulte profissionais de TI para obter um orçamento preciso com base nas necessidades específicas do seu projeto.</w:t>
+        <w:t>jurídicas aplicáveis. Além disso, consulte profissionais de TI para obter um orçamento preciso com base nas necessidades específicas do seu projeto.</w:t>
       </w:r>
     </w:p>
     <w:p/>

</xml_diff>